<commit_message>
Update Experiment Dynamische Kaartlaag.docx
</commit_message>
<xml_diff>
--- a/Experiment Dynamische Kaartlaag.docx
+++ b/Experiment Dynamische Kaartlaag.docx
@@ -995,7 +995,75 @@
         </w:tc>
       </w:tr>
     </w:tbl>
+    <w:p>
+      <w:pPr>
+        <w:pStyle w:val="Heading1"/>
+      </w:pPr>
+      <w:r>
+        <w:t>Hypothese</w:t>
+      </w:r>
+    </w:p>
+    <w:p>
+      <w:r>
+        <w:t xml:space="preserve">Het verwachtte resultaat van het experiment is dat het </w:t>
+      </w:r>
+      <w:r>
+        <w:t xml:space="preserve">wel </w:t>
+      </w:r>
+      <w:r>
+        <w:t>mogelijk gaat zijn om een k</w:t>
+      </w:r>
+      <w:proofErr w:type="spellStart"/>
+      <w:r>
+        <w:t>aartlaag</w:t>
+      </w:r>
+      <w:proofErr w:type="spellEnd"/>
+      <w:r>
+        <w:t xml:space="preserve"> aan te passen op basis van gebruikers acties</w:t>
+      </w:r>
+      <w:r>
+        <w:t xml:space="preserve"> (bijv. het plaatsen van een boom).</w:t>
+      </w:r>
+    </w:p>
     <w:p/>
+    <w:p>
+      <w:proofErr w:type="spellStart"/>
+      <w:r>
+        <w:t>Arcgis</w:t>
+      </w:r>
+      <w:proofErr w:type="spellEnd"/>
+      <w:r>
+        <w:t xml:space="preserve"> biedt al een mogelijkheid om attributen aan te passen met de </w:t>
+      </w:r>
+      <w:hyperlink r:id="rId16" w:history="1">
+        <w:r>
+          <w:rPr>
+            <w:rStyle w:val="Hyperlink"/>
+          </w:rPr>
+          <w:t>Editor widget</w:t>
+        </w:r>
+      </w:hyperlink>
+      <w:r>
+        <w:t>. De gebruikers interactie vindt hier plaats op een andere manier, door te klikken op een onderdeel van het gebouw.</w:t>
+      </w:r>
+    </w:p>
+    <w:p/>
+    <w:p>
+      <w:r>
+        <w:t xml:space="preserve">Dit zal vervangen moeten worden door het plaatsen van een boom. Vervolgens moet het effect van de boom </w:t>
+      </w:r>
+      <w:r>
+        <w:t xml:space="preserve">op een </w:t>
+      </w:r>
+      <w:proofErr w:type="spellStart"/>
+      <w:r>
+        <w:t>kaartlaag</w:t>
+      </w:r>
+      <w:proofErr w:type="spellEnd"/>
+      <w:r>
+        <w:t xml:space="preserve"> worden verwerkt, op dezelfde manier als dat de editor widget dat onder water doet.</w:t>
+      </w:r>
+    </w:p>
     <w:p>
       <w:pPr>
         <w:jc w:val="center"/>
@@ -1070,6 +1138,15 @@
     </w:p>
     <w:p>
       <w:pPr>
+        <w:pStyle w:val="Heading2"/>
+      </w:pPr>
+      <w:r>
+        <w:t>Interactie</w:t>
+      </w:r>
+    </w:p>
+    <w:p>
+      <w:pPr>
+        <w:pStyle w:val="Heading2"/>
         <w:sectPr>
           <w:pgSz w:w="12240" w:h="15840" w:code="1"/>
           <w:pgMar w:top="720" w:right="720" w:bottom="720" w:left="720" w:header="289" w:footer="0" w:gutter="0"/>
@@ -1078,7 +1155,7 @@
         </w:sectPr>
       </w:pPr>
       <w:r>
-        <w:t xml:space="preserve"> </w:t>
+        <w:t>Bewerken</w:t>
       </w:r>
     </w:p>
     <w:tbl>
@@ -6229,15 +6306,19 @@
 </file>
 
 <file path=customXml/item1.xml><?xml version="1.0" encoding="utf-8"?>
-<?mso-contentType ?>
-<FormTemplates xmlns="http://schemas.microsoft.com/sharepoint/v3/contenttype/forms">
-  <Display>DocumentLibraryForm</Display>
-  <Edit>DocumentLibraryForm</Edit>
-  <New>DocumentLibraryForm</New>
-</FormTemplates>
+<b:Sources xmlns:b="http://schemas.openxmlformats.org/officeDocument/2006/bibliography" xmlns="http://schemas.openxmlformats.org/officeDocument/2006/bibliography" SelectedStyle="\APASixthEditionOfficeOnline.xsl" StyleName="APA" Version="6"/>
 </file>
 
 <file path=customXml/item2.xml><?xml version="1.0" encoding="utf-8"?>
+<p:properties xmlns:p="http://schemas.microsoft.com/office/2006/metadata/properties" xmlns:xsi="http://www.w3.org/2001/XMLSchema-instance" xmlns:pc="http://schemas.microsoft.com/office/infopath/2007/PartnerControls">
+  <documentManagement>
+    <Status xmlns="71af3243-3dd4-4a8d-8c0d-dd76da1f02a5">Not started</Status>
+    <MediaServiceKeyPoints xmlns="71af3243-3dd4-4a8d-8c0d-dd76da1f02a5" xsi:nil="true"/>
+  </documentManagement>
+</p:properties>
+</file>
+
+<file path=customXml/item3.xml><?xml version="1.0" encoding="utf-8"?>
 <ct:contentTypeSchema xmlns:ct="http://schemas.microsoft.com/office/2006/metadata/contentType" xmlns:ma="http://schemas.microsoft.com/office/2006/metadata/properties/metaAttributes" ct:_="" ma:_="" ma:contentTypeName="Document" ma:contentTypeID="0x01010079F111ED35F8CC479449609E8A0923A6" ma:contentTypeVersion="12" ma:contentTypeDescription="Create a new document." ma:contentTypeScope="" ma:versionID="426e97fa315356fffbdcd9876fe988c2">
   <xsd:schema xmlns:xsd="http://www.w3.org/2001/XMLSchema" xmlns:xs="http://www.w3.org/2001/XMLSchema" xmlns:p="http://schemas.microsoft.com/office/2006/metadata/properties" xmlns:ns2="71af3243-3dd4-4a8d-8c0d-dd76da1f02a5" xmlns:ns3="16c05727-aa75-4e4a-9b5f-8a80a1165891" targetNamespace="http://schemas.microsoft.com/office/2006/metadata/properties" ma:root="true" ma:fieldsID="14b8f0def80e6d70ce3def20c90759ae" ns2:_="" ns3:_="">
     <xsd:import namespace="71af3243-3dd4-4a8d-8c0d-dd76da1f02a5"/>
@@ -6458,28 +6539,34 @@
 </ct:contentTypeSchema>
 </file>
 
-<file path=customXml/item3.xml><?xml version="1.0" encoding="utf-8"?>
-<p:properties xmlns:p="http://schemas.microsoft.com/office/2006/metadata/properties" xmlns:xsi="http://www.w3.org/2001/XMLSchema-instance" xmlns:pc="http://schemas.microsoft.com/office/infopath/2007/PartnerControls">
-  <documentManagement>
-    <Status xmlns="71af3243-3dd4-4a8d-8c0d-dd76da1f02a5">Not started</Status>
-    <MediaServiceKeyPoints xmlns="71af3243-3dd4-4a8d-8c0d-dd76da1f02a5" xsi:nil="true"/>
-  </documentManagement>
-</p:properties>
-</file>
-
 <file path=customXml/item4.xml><?xml version="1.0" encoding="utf-8"?>
-<b:Sources xmlns:b="http://schemas.openxmlformats.org/officeDocument/2006/bibliography" xmlns="http://schemas.openxmlformats.org/officeDocument/2006/bibliography" SelectedStyle="\APASixthEditionOfficeOnline.xsl" StyleName="APA" Version="6"/>
+<?mso-contentType ?>
+<FormTemplates xmlns="http://schemas.microsoft.com/sharepoint/v3/contenttype/forms">
+  <Display>DocumentLibraryForm</Display>
+  <Edit>DocumentLibraryForm</Edit>
+  <New>DocumentLibraryForm</New>
+</FormTemplates>
 </file>
 
 <file path=customXml/itemProps1.xml><?xml version="1.0" encoding="utf-8"?>
-<ds:datastoreItem xmlns:ds="http://schemas.openxmlformats.org/officeDocument/2006/customXml" ds:itemID="{F513D18B-2C73-4B92-9BB0-09733199523D}">
+<ds:datastoreItem xmlns:ds="http://schemas.openxmlformats.org/officeDocument/2006/customXml" ds:itemID="{CF898487-C0BE-4FB3-A522-14AE623CD08B}">
   <ds:schemaRefs>
-    <ds:schemaRef ds:uri="http://schemas.microsoft.com/sharepoint/v3/contenttype/forms"/>
+    <ds:schemaRef ds:uri="http://schemas.openxmlformats.org/officeDocument/2006/bibliography"/>
   </ds:schemaRefs>
 </ds:datastoreItem>
 </file>
 
 <file path=customXml/itemProps2.xml><?xml version="1.0" encoding="utf-8"?>
+<ds:datastoreItem xmlns:ds="http://schemas.openxmlformats.org/officeDocument/2006/customXml" ds:itemID="{8F3AB56E-E1EB-4234-B256-5A748EBCB684}">
+  <ds:schemaRefs>
+    <ds:schemaRef ds:uri="http://schemas.microsoft.com/office/2006/metadata/properties"/>
+    <ds:schemaRef ds:uri="http://schemas.microsoft.com/office/infopath/2007/PartnerControls"/>
+    <ds:schemaRef ds:uri="71af3243-3dd4-4a8d-8c0d-dd76da1f02a5"/>
+  </ds:schemaRefs>
+</ds:datastoreItem>
+</file>
+
+<file path=customXml/itemProps3.xml><?xml version="1.0" encoding="utf-8"?>
 <ds:datastoreItem xmlns:ds="http://schemas.openxmlformats.org/officeDocument/2006/customXml" ds:itemID="{8E847A3D-948F-480B-B7E9-4639E8A12154}">
   <ds:schemaRefs>
     <ds:schemaRef ds:uri="http://schemas.microsoft.com/office/2006/metadata/contentType"/>
@@ -6498,20 +6585,10 @@
 </ds:datastoreItem>
 </file>
 
-<file path=customXml/itemProps3.xml><?xml version="1.0" encoding="utf-8"?>
-<ds:datastoreItem xmlns:ds="http://schemas.openxmlformats.org/officeDocument/2006/customXml" ds:itemID="{8F3AB56E-E1EB-4234-B256-5A748EBCB684}">
+<file path=customXml/itemProps4.xml><?xml version="1.0" encoding="utf-8"?>
+<ds:datastoreItem xmlns:ds="http://schemas.openxmlformats.org/officeDocument/2006/customXml" ds:itemID="{F513D18B-2C73-4B92-9BB0-09733199523D}">
   <ds:schemaRefs>
-    <ds:schemaRef ds:uri="http://schemas.microsoft.com/office/2006/metadata/properties"/>
-    <ds:schemaRef ds:uri="http://schemas.microsoft.com/office/infopath/2007/PartnerControls"/>
-    <ds:schemaRef ds:uri="71af3243-3dd4-4a8d-8c0d-dd76da1f02a5"/>
-  </ds:schemaRefs>
-</ds:datastoreItem>
-</file>
-
-<file path=customXml/itemProps4.xml><?xml version="1.0" encoding="utf-8"?>
-<ds:datastoreItem xmlns:ds="http://schemas.openxmlformats.org/officeDocument/2006/customXml" ds:itemID="{CF898487-C0BE-4FB3-A522-14AE623CD08B}">
-  <ds:schemaRefs>
-    <ds:schemaRef ds:uri="http://schemas.openxmlformats.org/officeDocument/2006/bibliography"/>
+    <ds:schemaRef ds:uri="http://schemas.microsoft.com/sharepoint/v3/contenttype/forms"/>
   </ds:schemaRefs>
 </ds:datastoreItem>
 </file>
</xml_diff>

<commit_message>
Trees can be edited onto a separate layer
</commit_message>
<xml_diff>
--- a/Experiment Dynamische Kaartlaag.docx
+++ b/Experiment Dynamische Kaartlaag.docx
@@ -830,15 +830,7 @@
         <w:t xml:space="preserve"> experiment. </w:t>
       </w:r>
       <w:r>
-        <w:t xml:space="preserve">In dit experiment heb ik onderzocht of het mogelijk is om een </w:t>
-      </w:r>
-      <w:proofErr w:type="spellStart"/>
-      <w:r>
-        <w:t>kaartlaag</w:t>
-      </w:r>
-      <w:proofErr w:type="spellEnd"/>
-      <w:r>
-        <w:t xml:space="preserve"> aan te passen op basis van acties die een gebruiker uitvoert. Denk bijvoorbeeld aan een kaart die de afstand naar een boom visualiseert. Wanneer de gebruiker een boom plaatst, moet de kaart worden bijgewerkt.</w:t>
+        <w:t>In dit experiment heb ik onderzocht of het mogelijk is om een kaartlaag aan te passen op basis van acties die een gebruiker uitvoert. Denk bijvoorbeeld aan een kaart die de afstand naar een boom visualiseert. Wanneer de gebruiker een boom plaatst, moet de kaart worden bijgewerkt.</w:t>
       </w:r>
     </w:p>
     <w:p/>
@@ -937,15 +929,7 @@
     <w:p/>
     <w:p>
       <w:r>
-        <w:t xml:space="preserve">In het experiment is gebruik gemaakt van de </w:t>
-      </w:r>
-      <w:proofErr w:type="spellStart"/>
-      <w:r>
-        <w:t>Arcgis</w:t>
-      </w:r>
-      <w:proofErr w:type="spellEnd"/>
-      <w:r>
-        <w:t xml:space="preserve"> Javascript API om een kaart te bouwen.</w:t>
+        <w:t>In het experiment is gebruik gemaakt van de Arcgis Javascript API om een kaart te bouwen.</w:t>
       </w:r>
     </w:p>
     <w:p/>
@@ -1011,15 +995,7 @@
         <w:t xml:space="preserve">wel </w:t>
       </w:r>
       <w:r>
-        <w:t>mogelijk gaat zijn om een k</w:t>
-      </w:r>
-      <w:proofErr w:type="spellStart"/>
-      <w:r>
-        <w:t>aartlaag</w:t>
-      </w:r>
-      <w:proofErr w:type="spellEnd"/>
-      <w:r>
-        <w:t xml:space="preserve"> aan te passen op basis van gebruikers acties</w:t>
+        <w:t>mogelijk gaat zijn om een kaartlaag aan te passen op basis van gebruikers acties</w:t>
       </w:r>
       <w:r>
         <w:t xml:space="preserve"> (bijv. het plaatsen van een boom).</w:t>
@@ -1027,13 +1003,8 @@
     </w:p>
     <w:p/>
     <w:p>
-      <w:proofErr w:type="spellStart"/>
       <w:r>
-        <w:t>Arcgis</w:t>
-      </w:r>
-      <w:proofErr w:type="spellEnd"/>
-      <w:r>
-        <w:t xml:space="preserve"> biedt al een mogelijkheid om attributen aan te passen met de </w:t>
+        <w:t xml:space="preserve">Arcgis biedt al een mogelijkheid om attributen aan te passen met de </w:t>
       </w:r>
       <w:hyperlink r:id="rId16" w:history="1">
         <w:r>
@@ -1053,13 +1024,8 @@
         <w:t xml:space="preserve">Dit zal vervangen moeten worden door het plaatsen van een boom. Vervolgens moet het effect van de boom </w:t>
       </w:r>
       <w:r>
-        <w:t xml:space="preserve">op een </w:t>
+        <w:t>op een kaartlaag</w:t>
       </w:r>
-      <w:proofErr w:type="spellStart"/>
-      <w:r>
-        <w:t>kaartlaag</w:t>
-      </w:r>
-      <w:proofErr w:type="spellEnd"/>
       <w:r>
         <w:t xml:space="preserve"> worden verwerkt, op dezelfde manier als dat de editor widget dat onder water doet.</w:t>
       </w:r>
@@ -1142,6 +1108,94 @@
       </w:pPr>
       <w:r>
         <w:t>Interactie</w:t>
+      </w:r>
+    </w:p>
+    <w:p>
+      <w:r>
+        <w:t xml:space="preserve">Om de gebruiker bomen te laten plaatsen kan gebruik gemaakt worden van de </w:t>
+      </w:r>
+      <w:hyperlink r:id="rId17" w:history="1">
+        <w:r>
+          <w:rPr>
+            <w:rStyle w:val="Hyperlink"/>
+          </w:rPr>
+          <w:t>editor widget</w:t>
+        </w:r>
+      </w:hyperlink>
+      <w:r>
+        <w:t xml:space="preserve"> van Arcgis.</w:t>
+      </w:r>
+    </w:p>
+    <w:p>
+      <w:r>
+        <w:t>Deze widget laadt automatisch de kaartlagen in die als “editable” zijn gemarkeerd. Dit wordt door de uitgever van de kaartlaag bepaald.</w:t>
+      </w:r>
+    </w:p>
+    <w:p/>
+    <w:p>
+      <w:r>
+        <w:t>De kaartlaag waarin de bomen staan is niet gemarkeerd als editable. Als dit wel zo zou zijn, dan zouden de bomen die de gebruiker plaatst ook echt worden opgeslagen. De bijgewerkte kaartlaag is dan voor iedereen te zien.</w:t>
+      </w:r>
+    </w:p>
+    <w:p>
+      <w:r>
+        <w:t>Omdat de gebruiker bomen neerzet die in de toekomst er komen te staan, ontstaat er datavervuiling omdat er geen onderscheid meer is tussen bomen die er al staan en die geplanned zijn.</w:t>
+      </w:r>
+    </w:p>
+    <w:p/>
+    <w:p>
+      <w:r>
+        <w:t>Dit probleem kan op twee manieren worden opgelost:</w:t>
+      </w:r>
+    </w:p>
+    <w:p>
+      <w:pPr>
+        <w:pStyle w:val="ListParagraph"/>
+        <w:numPr>
+          <w:ilvl w:val="0"/>
+          <w:numId w:val="29"/>
+        </w:numPr>
+      </w:pPr>
+      <w:r>
+        <w:t>Een nieuwe, lege kaartlaag in Arcgis Online maken voor bomen die geplanned zijn. Er zijn nu twee kaartlagen die allebei tegelijkertijd gevisualiseerd kunnen worden.</w:t>
+      </w:r>
+    </w:p>
+    <w:p>
+      <w:pPr>
+        <w:pStyle w:val="ListParagraph"/>
+      </w:pPr>
+      <w:r>
+        <w:t>Deze laag kan voor iedere gebruiker worden aangemaakt, of één waar iedere gebruiker in werkt.</w:t>
+      </w:r>
+    </w:p>
+    <w:p>
+      <w:pPr>
+        <w:pStyle w:val="ListParagraph"/>
+        <w:numPr>
+          <w:ilvl w:val="0"/>
+          <w:numId w:val="29"/>
+        </w:numPr>
+      </w:pPr>
+      <w:r>
+        <w:t>Een kopie maken van de bestaande kaartlaag. Deze heeft geen verbinding met de originele laag en kan worden bijgewerkt, maar niet worden opgeslagen.</w:t>
+      </w:r>
+    </w:p>
+    <w:p>
+      <w:pPr>
+        <w:pStyle w:val="ListParagraph"/>
+        <w:ind w:left="0"/>
+      </w:pPr>
+    </w:p>
+    <w:p>
+      <w:pPr>
+        <w:pStyle w:val="ListParagraph"/>
+        <w:ind w:left="0"/>
+      </w:pPr>
+      <w:r>
+        <w:t>Ik heb gekozen om een lege kaartlaag aan te maken in Arcgis Online waarin alle gebruikers samenwerken. De onderbouwing voor deze keuze is te vinden in</w:t>
+      </w:r>
+      <w:r>
+        <w:t xml:space="preserve"> </w:t>
       </w:r>
     </w:p>
     <w:p>
@@ -1277,11 +1331,6 @@
           </w:sdtPr>
           <w:sdtContent>
             <w:p>
-              <w:pPr>
-                <w:rPr>
-                  <w:lang w:val="en-US"/>
-                </w:rPr>
-              </w:pPr>
               <w:r>
                 <w:fldChar w:fldCharType="begin"/>
               </w:r>
@@ -1316,6 +1365,290 @@
         </w:sdt>
       </w:sdtContent>
     </w:sdt>
+    <w:p>
+      <w:pPr>
+        <w:rPr>
+          <w:lang w:val="en-US"/>
+        </w:rPr>
+      </w:pPr>
+      <w:r>
+        <w:rPr>
+          <w:lang w:val="en-US"/>
+        </w:rPr>
+        <w:br w:type="page"/>
+      </w:r>
+    </w:p>
+    <w:tbl>
+      <w:tblPr>
+        <w:tblW w:w="0" w:type="auto"/>
+        <w:tblLayout w:type="fixed"/>
+        <w:tblCellMar>
+          <w:left w:w="0" w:type="dxa"/>
+          <w:right w:w="0" w:type="dxa"/>
+        </w:tblCellMar>
+        <w:tblLook w:val="04A0" w:firstRow="1" w:lastRow="0" w:firstColumn="1" w:lastColumn="0" w:noHBand="0" w:noVBand="1"/>
+      </w:tblPr>
+      <w:tblGrid>
+        <w:gridCol w:w="4464"/>
+        <w:gridCol w:w="6307"/>
+      </w:tblGrid>
+      <w:tr>
+        <w:trPr>
+          <w:trHeight w:val="17"/>
+        </w:trPr>
+        <w:tc>
+          <w:tcPr>
+            <w:tcW w:w="4464" w:type="dxa"/>
+            <w:tcBorders>
+              <w:top w:val="single" w:sz="48" w:space="0" w:color="D83D27" w:themeColor="accent2"/>
+            </w:tcBorders>
+          </w:tcPr>
+          <w:p/>
+        </w:tc>
+        <w:tc>
+          <w:tcPr>
+            <w:tcW w:w="6307" w:type="dxa"/>
+          </w:tcPr>
+          <w:p/>
+        </w:tc>
+      </w:tr>
+    </w:tbl>
+    <w:p>
+      <w:pPr>
+        <w:pStyle w:val="Heading1"/>
+        <w:rPr>
+          <w:lang w:val="en-US"/>
+        </w:rPr>
+      </w:pPr>
+      <w:r>
+        <w:rPr>
+          <w:lang w:val="en-US"/>
+        </w:rPr>
+        <w:t>Bijlagen</w:t>
+      </w:r>
+    </w:p>
+    <w:p>
+      <w:pPr>
+        <w:pStyle w:val="Heading2"/>
+        <w:rPr>
+          <w:lang w:val="en-US"/>
+        </w:rPr>
+      </w:pPr>
+      <w:r>
+        <w:rPr>
+          <w:lang w:val="en-US"/>
+        </w:rPr>
+        <w:t>Bewerken onbewerkbare lagen</w:t>
+      </w:r>
+    </w:p>
+    <w:tbl>
+      <w:tblPr>
+        <w:tblStyle w:val="GridTable2-Accent2"/>
+        <w:tblW w:w="0" w:type="auto"/>
+        <w:tblLook w:val="04A0" w:firstRow="1" w:lastRow="0" w:firstColumn="1" w:lastColumn="0" w:noHBand="0" w:noVBand="1"/>
+      </w:tblPr>
+      <w:tblGrid>
+        <w:gridCol w:w="1737"/>
+        <w:gridCol w:w="9063"/>
+      </w:tblGrid>
+      <w:tr>
+        <w:trPr>
+          <w:cnfStyle w:val="100000000000" w:firstRow="1" w:lastRow="0" w:firstColumn="0" w:lastColumn="0" w:oddVBand="0" w:evenVBand="0" w:oddHBand="0" w:evenHBand="0" w:firstRowFirstColumn="0" w:firstRowLastColumn="0" w:lastRowFirstColumn="0" w:lastRowLastColumn="0"/>
+        </w:trPr>
+        <w:tc>
+          <w:tcPr>
+            <w:cnfStyle w:val="001000000000" w:firstRow="0" w:lastRow="0" w:firstColumn="1" w:lastColumn="0" w:oddVBand="0" w:evenVBand="0" w:oddHBand="0" w:evenHBand="0" w:firstRowFirstColumn="0" w:firstRowLastColumn="0" w:lastRowFirstColumn="0" w:lastRowLastColumn="0"/>
+            <w:tcW w:w="1696" w:type="dxa"/>
+          </w:tcPr>
+          <w:p>
+            <w:pPr>
+              <w:pStyle w:val="NormalWhite"/>
+              <w:rPr>
+                <w:lang w:val="en-US"/>
+              </w:rPr>
+            </w:pPr>
+            <w:r>
+              <w:rPr>
+                <w:lang w:val="en-US"/>
+              </w:rPr>
+              <w:t>Probleem</w:t>
+            </w:r>
+          </w:p>
+        </w:tc>
+        <w:tc>
+          <w:tcPr>
+            <w:tcW w:w="9094" w:type="dxa"/>
+          </w:tcPr>
+          <w:p>
+            <w:pPr>
+              <w:pStyle w:val="NormalWhite"/>
+              <w:cnfStyle w:val="100000000000" w:firstRow="1" w:lastRow="0" w:firstColumn="0" w:lastColumn="0" w:oddVBand="0" w:evenVBand="0" w:oddHBand="0" w:evenHBand="0" w:firstRowFirstColumn="0" w:firstRowLastColumn="0" w:lastRowFirstColumn="0" w:lastRowLastColumn="0"/>
+            </w:pPr>
+            <w:r>
+              <w:t>Nieuwe objecten plaatsen op e</w:t>
+            </w:r>
+            <w:r>
+              <w:t xml:space="preserve">en kaartlaag die niet gemarkeerd is op </w:t>
+            </w:r>
+          </w:p>
+        </w:tc>
+      </w:tr>
+      <w:tr>
+        <w:trPr>
+          <w:cnfStyle w:val="000000100000" w:firstRow="0" w:lastRow="0" w:firstColumn="0" w:lastColumn="0" w:oddVBand="0" w:evenVBand="0" w:oddHBand="1" w:evenHBand="0" w:firstRowFirstColumn="0" w:firstRowLastColumn="0" w:lastRowFirstColumn="0" w:lastRowLastColumn="0"/>
+        </w:trPr>
+        <w:tc>
+          <w:tcPr>
+            <w:cnfStyle w:val="001000000000" w:firstRow="0" w:lastRow="0" w:firstColumn="1" w:lastColumn="0" w:oddVBand="0" w:evenVBand="0" w:oddHBand="0" w:evenHBand="0" w:firstRowFirstColumn="0" w:firstRowLastColumn="0" w:lastRowFirstColumn="0" w:lastRowLastColumn="0"/>
+            <w:tcW w:w="1696" w:type="dxa"/>
+          </w:tcPr>
+          <w:p>
+            <w:pPr>
+              <w:pStyle w:val="NormalWhite"/>
+            </w:pPr>
+            <w:r>
+              <w:t>Oplossing</w:t>
+            </w:r>
+          </w:p>
+        </w:tc>
+        <w:tc>
+          <w:tcPr>
+            <w:tcW w:w="9094" w:type="dxa"/>
+          </w:tcPr>
+          <w:p>
+            <w:pPr>
+              <w:pStyle w:val="NormalWhite"/>
+              <w:cnfStyle w:val="000000100000" w:firstRow="0" w:lastRow="0" w:firstColumn="0" w:lastColumn="0" w:oddVBand="0" w:evenVBand="0" w:oddHBand="1" w:evenHBand="0" w:firstRowFirstColumn="0" w:firstRowLastColumn="0" w:lastRowFirstColumn="0" w:lastRowLastColumn="0"/>
+            </w:pPr>
+            <w:r>
+              <w:t>Er wordt een</w:t>
+            </w:r>
+            <w:r>
+              <w:t xml:space="preserve"> lege kaartlaag </w:t>
+            </w:r>
+            <w:r>
+              <w:t>gemaakt in Arcgis Online om voor iedereen in samen te werken.</w:t>
+            </w:r>
+          </w:p>
+          <w:p>
+            <w:pPr>
+              <w:cnfStyle w:val="000000100000" w:firstRow="0" w:lastRow="0" w:firstColumn="0" w:lastColumn="0" w:oddVBand="0" w:evenVBand="0" w:oddHBand="1" w:evenHBand="0" w:firstRowFirstColumn="0" w:firstRowLastColumn="0" w:lastRowFirstColumn="0" w:lastRowLastColumn="0"/>
+            </w:pPr>
+            <w:r>
+              <w:t>Dit is een technisch simpele oplossing want het werkt met de huidige architectuur en omdat iedereen in één kaartlaag werkt kan het ook als communicatiemiddel werken.</w:t>
+            </w:r>
+          </w:p>
+        </w:tc>
+      </w:tr>
+      <w:tr>
+        <w:tc>
+          <w:tcPr>
+            <w:cnfStyle w:val="001000000000" w:firstRow="0" w:lastRow="0" w:firstColumn="1" w:lastColumn="0" w:oddVBand="0" w:evenVBand="0" w:oddHBand="0" w:evenHBand="0" w:firstRowFirstColumn="0" w:firstRowLastColumn="0" w:lastRowFirstColumn="0" w:lastRowLastColumn="0"/>
+            <w:tcW w:w="1696" w:type="dxa"/>
+          </w:tcPr>
+          <w:p>
+            <w:pPr>
+              <w:pStyle w:val="NormalWhite"/>
+            </w:pPr>
+            <w:r>
+              <w:t>Alternatieven</w:t>
+            </w:r>
+          </w:p>
+        </w:tc>
+        <w:tc>
+          <w:tcPr>
+            <w:tcW w:w="9094" w:type="dxa"/>
+          </w:tcPr>
+          <w:p>
+            <w:pPr>
+              <w:pStyle w:val="NormalWhite"/>
+              <w:numPr>
+                <w:ilvl w:val="0"/>
+                <w:numId w:val="30"/>
+              </w:numPr>
+              <w:cnfStyle w:val="000000000000" w:firstRow="0" w:lastRow="0" w:firstColumn="0" w:lastColumn="0" w:oddVBand="0" w:evenVBand="0" w:oddHBand="0" w:evenHBand="0" w:firstRowFirstColumn="0" w:firstRowLastColumn="0" w:lastRowFirstColumn="0" w:lastRowLastColumn="0"/>
+            </w:pPr>
+            <w:r>
+              <w:t>Een lege kaartlaag voor iedereen. Dit is technisch lastiger omdat idealiter deze kaartlagen automatisch aangemaakt worden, maar dit wordt door de versie van Arcgis JS die ik gebruik niet ondersteund. Dit vereist een andere versie waardoor de complexiteit van de applicatie toeneemt.</w:t>
+            </w:r>
+          </w:p>
+          <w:p>
+            <w:pPr>
+              <w:pStyle w:val="ListParagraph"/>
+              <w:numPr>
+                <w:ilvl w:val="0"/>
+                <w:numId w:val="30"/>
+              </w:numPr>
+              <w:cnfStyle w:val="000000000000" w:firstRow="0" w:lastRow="0" w:firstColumn="0" w:lastColumn="0" w:oddVBand="0" w:evenVBand="0" w:oddHBand="0" w:evenHBand="0" w:firstRowFirstColumn="0" w:firstRowLastColumn="0" w:lastRowFirstColumn="0" w:lastRowLastColumn="0"/>
+            </w:pPr>
+            <w:r>
+              <w:t>Een kopie van de bomenlaag creëren in de kaart, zonder verbinding naar een server. Het nadeel van deze oplossing is dat het veel performance kost want alle bomen moeten eerst worden gedownload uit de originele laag.</w:t>
+            </w:r>
+          </w:p>
+          <w:p>
+            <w:pPr>
+              <w:pStyle w:val="ListParagraph"/>
+              <w:cnfStyle w:val="000000000000" w:firstRow="0" w:lastRow="0" w:firstColumn="0" w:lastColumn="0" w:oddVBand="0" w:evenVBand="0" w:oddHBand="0" w:evenHBand="0" w:firstRowFirstColumn="0" w:firstRowLastColumn="0" w:lastRowFirstColumn="0" w:lastRowLastColumn="0"/>
+            </w:pPr>
+            <w:r>
+              <w:t>Daarnaast kan de laag niet worden opgeslagen</w:t>
+            </w:r>
+          </w:p>
+        </w:tc>
+      </w:tr>
+      <w:tr>
+        <w:trPr>
+          <w:cnfStyle w:val="000000100000" w:firstRow="0" w:lastRow="0" w:firstColumn="0" w:lastColumn="0" w:oddVBand="0" w:evenVBand="0" w:oddHBand="1" w:evenHBand="0" w:firstRowFirstColumn="0" w:firstRowLastColumn="0" w:lastRowFirstColumn="0" w:lastRowLastColumn="0"/>
+        </w:trPr>
+        <w:tc>
+          <w:tcPr>
+            <w:cnfStyle w:val="001000000000" w:firstRow="0" w:lastRow="0" w:firstColumn="1" w:lastColumn="0" w:oddVBand="0" w:evenVBand="0" w:oddHBand="0" w:evenHBand="0" w:firstRowFirstColumn="0" w:firstRowLastColumn="0" w:lastRowFirstColumn="0" w:lastRowLastColumn="0"/>
+            <w:tcW w:w="1696" w:type="dxa"/>
+          </w:tcPr>
+          <w:p>
+            <w:pPr>
+              <w:pStyle w:val="NormalWhite"/>
+            </w:pPr>
+          </w:p>
+        </w:tc>
+        <w:tc>
+          <w:tcPr>
+            <w:tcW w:w="9094" w:type="dxa"/>
+          </w:tcPr>
+          <w:p>
+            <w:pPr>
+              <w:pStyle w:val="NormalWhite"/>
+              <w:cnfStyle w:val="000000100000" w:firstRow="0" w:lastRow="0" w:firstColumn="0" w:lastColumn="0" w:oddVBand="0" w:evenVBand="0" w:oddHBand="1" w:evenHBand="0" w:firstRowFirstColumn="0" w:firstRowLastColumn="0" w:lastRowFirstColumn="0" w:lastRowLastColumn="0"/>
+            </w:pPr>
+          </w:p>
+        </w:tc>
+      </w:tr>
+      <w:tr>
+        <w:tc>
+          <w:tcPr>
+            <w:cnfStyle w:val="001000000000" w:firstRow="0" w:lastRow="0" w:firstColumn="1" w:lastColumn="0" w:oddVBand="0" w:evenVBand="0" w:oddHBand="0" w:evenHBand="0" w:firstRowFirstColumn="0" w:firstRowLastColumn="0" w:lastRowFirstColumn="0" w:lastRowLastColumn="0"/>
+            <w:tcW w:w="1696" w:type="dxa"/>
+          </w:tcPr>
+          <w:p>
+            <w:pPr>
+              <w:pStyle w:val="NormalWhite"/>
+            </w:pPr>
+          </w:p>
+        </w:tc>
+        <w:tc>
+          <w:tcPr>
+            <w:tcW w:w="9094" w:type="dxa"/>
+          </w:tcPr>
+          <w:p>
+            <w:pPr>
+              <w:pStyle w:val="NormalWhite"/>
+              <w:cnfStyle w:val="000000000000" w:firstRow="0" w:lastRow="0" w:firstColumn="0" w:lastColumn="0" w:oddVBand="0" w:evenVBand="0" w:oddHBand="0" w:evenHBand="0" w:firstRowFirstColumn="0" w:firstRowLastColumn="0" w:lastRowFirstColumn="0" w:lastRowLastColumn="0"/>
+            </w:pPr>
+          </w:p>
+        </w:tc>
+      </w:tr>
+    </w:tbl>
+    <w:p/>
     <w:sectPr>
       <w:pgSz w:w="12240" w:h="15840" w:code="1"/>
       <w:pgMar w:top="720" w:right="720" w:bottom="720" w:left="720" w:header="289" w:footer="0" w:gutter="0"/>
@@ -2919,6 +3252,95 @@
     </w:lvl>
   </w:abstractNum>
   <w:abstractNum w:abstractNumId="20" w15:restartNumberingAfterBreak="0">
+    <w:nsid w:val="4FAC3322"/>
+    <w:multiLevelType w:val="hybridMultilevel"/>
+    <w:tmpl w:val="0C5A31A4"/>
+    <w:lvl w:ilvl="0" w:tplc="0409000F">
+      <w:start w:val="1"/>
+      <w:numFmt w:val="decimal"/>
+      <w:lvlText w:val="%1."/>
+      <w:lvlJc w:val="left"/>
+      <w:pPr>
+        <w:ind w:left="720" w:hanging="360"/>
+      </w:pPr>
+      <w:rPr>
+        <w:rFonts w:hint="default"/>
+      </w:rPr>
+    </w:lvl>
+    <w:lvl w:ilvl="1" w:tplc="04090019" w:tentative="1">
+      <w:start w:val="1"/>
+      <w:numFmt w:val="lowerLetter"/>
+      <w:lvlText w:val="%2."/>
+      <w:lvlJc w:val="left"/>
+      <w:pPr>
+        <w:ind w:left="1440" w:hanging="360"/>
+      </w:pPr>
+    </w:lvl>
+    <w:lvl w:ilvl="2" w:tplc="0409001B" w:tentative="1">
+      <w:start w:val="1"/>
+      <w:numFmt w:val="lowerRoman"/>
+      <w:lvlText w:val="%3."/>
+      <w:lvlJc w:val="right"/>
+      <w:pPr>
+        <w:ind w:left="2160" w:hanging="180"/>
+      </w:pPr>
+    </w:lvl>
+    <w:lvl w:ilvl="3" w:tplc="0409000F" w:tentative="1">
+      <w:start w:val="1"/>
+      <w:numFmt w:val="decimal"/>
+      <w:lvlText w:val="%4."/>
+      <w:lvlJc w:val="left"/>
+      <w:pPr>
+        <w:ind w:left="2880" w:hanging="360"/>
+      </w:pPr>
+    </w:lvl>
+    <w:lvl w:ilvl="4" w:tplc="04090019" w:tentative="1">
+      <w:start w:val="1"/>
+      <w:numFmt w:val="lowerLetter"/>
+      <w:lvlText w:val="%5."/>
+      <w:lvlJc w:val="left"/>
+      <w:pPr>
+        <w:ind w:left="3600" w:hanging="360"/>
+      </w:pPr>
+    </w:lvl>
+    <w:lvl w:ilvl="5" w:tplc="0409001B" w:tentative="1">
+      <w:start w:val="1"/>
+      <w:numFmt w:val="lowerRoman"/>
+      <w:lvlText w:val="%6."/>
+      <w:lvlJc w:val="right"/>
+      <w:pPr>
+        <w:ind w:left="4320" w:hanging="180"/>
+      </w:pPr>
+    </w:lvl>
+    <w:lvl w:ilvl="6" w:tplc="0409000F" w:tentative="1">
+      <w:start w:val="1"/>
+      <w:numFmt w:val="decimal"/>
+      <w:lvlText w:val="%7."/>
+      <w:lvlJc w:val="left"/>
+      <w:pPr>
+        <w:ind w:left="5040" w:hanging="360"/>
+      </w:pPr>
+    </w:lvl>
+    <w:lvl w:ilvl="7" w:tplc="04090019" w:tentative="1">
+      <w:start w:val="1"/>
+      <w:numFmt w:val="lowerLetter"/>
+      <w:lvlText w:val="%8."/>
+      <w:lvlJc w:val="left"/>
+      <w:pPr>
+        <w:ind w:left="5760" w:hanging="360"/>
+      </w:pPr>
+    </w:lvl>
+    <w:lvl w:ilvl="8" w:tplc="0409001B" w:tentative="1">
+      <w:start w:val="1"/>
+      <w:numFmt w:val="lowerRoman"/>
+      <w:lvlText w:val="%9."/>
+      <w:lvlJc w:val="right"/>
+      <w:pPr>
+        <w:ind w:left="6480" w:hanging="180"/>
+      </w:pPr>
+    </w:lvl>
+  </w:abstractNum>
+  <w:abstractNum w:abstractNumId="21" w15:restartNumberingAfterBreak="0">
     <w:nsid w:val="59A12CEB"/>
     <w:multiLevelType w:val="hybridMultilevel"/>
     <w:tmpl w:val="C6F2B950"/>
@@ -3031,7 +3453,120 @@
       </w:rPr>
     </w:lvl>
   </w:abstractNum>
-  <w:abstractNum w:abstractNumId="21" w15:restartNumberingAfterBreak="0">
+  <w:abstractNum w:abstractNumId="22" w15:restartNumberingAfterBreak="0">
+    <w:nsid w:val="5E1D59E2"/>
+    <w:multiLevelType w:val="hybridMultilevel"/>
+    <w:tmpl w:val="759C57A8"/>
+    <w:lvl w:ilvl="0" w:tplc="04090001">
+      <w:start w:val="1"/>
+      <w:numFmt w:val="bullet"/>
+      <w:lvlText w:val=""/>
+      <w:lvlJc w:val="left"/>
+      <w:pPr>
+        <w:ind w:left="720" w:hanging="360"/>
+      </w:pPr>
+      <w:rPr>
+        <w:rFonts w:ascii="Symbol" w:hAnsi="Symbol" w:hint="default"/>
+      </w:rPr>
+    </w:lvl>
+    <w:lvl w:ilvl="1" w:tplc="04090003" w:tentative="1">
+      <w:start w:val="1"/>
+      <w:numFmt w:val="bullet"/>
+      <w:lvlText w:val="o"/>
+      <w:lvlJc w:val="left"/>
+      <w:pPr>
+        <w:ind w:left="1440" w:hanging="360"/>
+      </w:pPr>
+      <w:rPr>
+        <w:rFonts w:ascii="Courier New" w:hAnsi="Courier New" w:cs="Courier New" w:hint="default"/>
+      </w:rPr>
+    </w:lvl>
+    <w:lvl w:ilvl="2" w:tplc="04090005" w:tentative="1">
+      <w:start w:val="1"/>
+      <w:numFmt w:val="bullet"/>
+      <w:lvlText w:val=""/>
+      <w:lvlJc w:val="left"/>
+      <w:pPr>
+        <w:ind w:left="2160" w:hanging="360"/>
+      </w:pPr>
+      <w:rPr>
+        <w:rFonts w:ascii="Wingdings" w:hAnsi="Wingdings" w:hint="default"/>
+      </w:rPr>
+    </w:lvl>
+    <w:lvl w:ilvl="3" w:tplc="04090001" w:tentative="1">
+      <w:start w:val="1"/>
+      <w:numFmt w:val="bullet"/>
+      <w:lvlText w:val=""/>
+      <w:lvlJc w:val="left"/>
+      <w:pPr>
+        <w:ind w:left="2880" w:hanging="360"/>
+      </w:pPr>
+      <w:rPr>
+        <w:rFonts w:ascii="Symbol" w:hAnsi="Symbol" w:hint="default"/>
+      </w:rPr>
+    </w:lvl>
+    <w:lvl w:ilvl="4" w:tplc="04090003" w:tentative="1">
+      <w:start w:val="1"/>
+      <w:numFmt w:val="bullet"/>
+      <w:lvlText w:val="o"/>
+      <w:lvlJc w:val="left"/>
+      <w:pPr>
+        <w:ind w:left="3600" w:hanging="360"/>
+      </w:pPr>
+      <w:rPr>
+        <w:rFonts w:ascii="Courier New" w:hAnsi="Courier New" w:cs="Courier New" w:hint="default"/>
+      </w:rPr>
+    </w:lvl>
+    <w:lvl w:ilvl="5" w:tplc="04090005" w:tentative="1">
+      <w:start w:val="1"/>
+      <w:numFmt w:val="bullet"/>
+      <w:lvlText w:val=""/>
+      <w:lvlJc w:val="left"/>
+      <w:pPr>
+        <w:ind w:left="4320" w:hanging="360"/>
+      </w:pPr>
+      <w:rPr>
+        <w:rFonts w:ascii="Wingdings" w:hAnsi="Wingdings" w:hint="default"/>
+      </w:rPr>
+    </w:lvl>
+    <w:lvl w:ilvl="6" w:tplc="04090001" w:tentative="1">
+      <w:start w:val="1"/>
+      <w:numFmt w:val="bullet"/>
+      <w:lvlText w:val=""/>
+      <w:lvlJc w:val="left"/>
+      <w:pPr>
+        <w:ind w:left="5040" w:hanging="360"/>
+      </w:pPr>
+      <w:rPr>
+        <w:rFonts w:ascii="Symbol" w:hAnsi="Symbol" w:hint="default"/>
+      </w:rPr>
+    </w:lvl>
+    <w:lvl w:ilvl="7" w:tplc="04090003" w:tentative="1">
+      <w:start w:val="1"/>
+      <w:numFmt w:val="bullet"/>
+      <w:lvlText w:val="o"/>
+      <w:lvlJc w:val="left"/>
+      <w:pPr>
+        <w:ind w:left="5760" w:hanging="360"/>
+      </w:pPr>
+      <w:rPr>
+        <w:rFonts w:ascii="Courier New" w:hAnsi="Courier New" w:cs="Courier New" w:hint="default"/>
+      </w:rPr>
+    </w:lvl>
+    <w:lvl w:ilvl="8" w:tplc="04090005" w:tentative="1">
+      <w:start w:val="1"/>
+      <w:numFmt w:val="bullet"/>
+      <w:lvlText w:val=""/>
+      <w:lvlJc w:val="left"/>
+      <w:pPr>
+        <w:ind w:left="6480" w:hanging="360"/>
+      </w:pPr>
+      <w:rPr>
+        <w:rFonts w:ascii="Wingdings" w:hAnsi="Wingdings" w:hint="default"/>
+      </w:rPr>
+    </w:lvl>
+  </w:abstractNum>
+  <w:abstractNum w:abstractNumId="23" w15:restartNumberingAfterBreak="0">
     <w:nsid w:val="6A4112FC"/>
     <w:multiLevelType w:val="hybridMultilevel"/>
     <w:tmpl w:val="15DC0BD6"/>
@@ -3144,7 +3679,7 @@
       </w:rPr>
     </w:lvl>
   </w:abstractNum>
-  <w:abstractNum w:abstractNumId="22" w15:restartNumberingAfterBreak="0">
+  <w:abstractNum w:abstractNumId="24" w15:restartNumberingAfterBreak="0">
     <w:nsid w:val="6B706551"/>
     <w:multiLevelType w:val="hybridMultilevel"/>
     <w:tmpl w:val="5EF08D54"/>
@@ -3257,7 +3792,7 @@
       </w:rPr>
     </w:lvl>
   </w:abstractNum>
-  <w:abstractNum w:abstractNumId="23" w15:restartNumberingAfterBreak="0">
+  <w:abstractNum w:abstractNumId="25" w15:restartNumberingAfterBreak="0">
     <w:nsid w:val="6F8B79FC"/>
     <w:multiLevelType w:val="multilevel"/>
     <w:tmpl w:val="4B567F38"/>
@@ -3356,7 +3891,7 @@
       </w:pPr>
     </w:lvl>
   </w:abstractNum>
-  <w:abstractNum w:abstractNumId="24" w15:restartNumberingAfterBreak="0">
+  <w:abstractNum w:abstractNumId="26" w15:restartNumberingAfterBreak="0">
     <w:nsid w:val="74134192"/>
     <w:multiLevelType w:val="hybridMultilevel"/>
     <w:tmpl w:val="89B21C08"/>
@@ -3469,7 +4004,7 @@
       </w:rPr>
     </w:lvl>
   </w:abstractNum>
-  <w:abstractNum w:abstractNumId="25" w15:restartNumberingAfterBreak="0">
+  <w:abstractNum w:abstractNumId="27" w15:restartNumberingAfterBreak="0">
     <w:nsid w:val="741C233A"/>
     <w:multiLevelType w:val="hybridMultilevel"/>
     <w:tmpl w:val="60D2BD24"/>
@@ -3582,7 +4117,7 @@
       </w:rPr>
     </w:lvl>
   </w:abstractNum>
-  <w:abstractNum w:abstractNumId="26" w15:restartNumberingAfterBreak="0">
+  <w:abstractNum w:abstractNumId="28" w15:restartNumberingAfterBreak="0">
     <w:nsid w:val="7CCB5D7A"/>
     <w:multiLevelType w:val="hybridMultilevel"/>
     <w:tmpl w:val="BC626E8C"/>
@@ -3695,7 +4230,7 @@
       </w:rPr>
     </w:lvl>
   </w:abstractNum>
-  <w:abstractNum w:abstractNumId="27" w15:restartNumberingAfterBreak="0">
+  <w:abstractNum w:abstractNumId="29" w15:restartNumberingAfterBreak="0">
     <w:nsid w:val="7EF30DED"/>
     <w:multiLevelType w:val="hybridMultilevel"/>
     <w:tmpl w:val="DD68A320"/>
@@ -3815,7 +4350,7 @@
     <w:abstractNumId w:val="12"/>
   </w:num>
   <w:num w:numId="3" w16cid:durableId="1376470303">
-    <w:abstractNumId w:val="25"/>
+    <w:abstractNumId w:val="27"/>
   </w:num>
   <w:num w:numId="4" w16cid:durableId="1440643539">
     <w:abstractNumId w:val="14"/>
@@ -3827,13 +4362,13 @@
     <w:abstractNumId w:val="16"/>
   </w:num>
   <w:num w:numId="7" w16cid:durableId="94134913">
-    <w:abstractNumId w:val="20"/>
+    <w:abstractNumId w:val="21"/>
   </w:num>
   <w:num w:numId="8" w16cid:durableId="880746184">
-    <w:abstractNumId w:val="24"/>
+    <w:abstractNumId w:val="26"/>
   </w:num>
   <w:num w:numId="9" w16cid:durableId="1518426854">
-    <w:abstractNumId w:val="27"/>
+    <w:abstractNumId w:val="29"/>
   </w:num>
   <w:num w:numId="10" w16cid:durableId="1804418402">
     <w:abstractNumId w:val="0"/>
@@ -3866,7 +4401,7 @@
     <w:abstractNumId w:val="9"/>
   </w:num>
   <w:num w:numId="20" w16cid:durableId="1448699252">
-    <w:abstractNumId w:val="23"/>
+    <w:abstractNumId w:val="25"/>
   </w:num>
   <w:num w:numId="21" w16cid:durableId="215506197">
     <w:abstractNumId w:val="18"/>
@@ -3878,19 +4413,25 @@
     <w:abstractNumId w:val="15"/>
   </w:num>
   <w:num w:numId="24" w16cid:durableId="985203270">
-    <w:abstractNumId w:val="22"/>
+    <w:abstractNumId w:val="24"/>
   </w:num>
   <w:num w:numId="25" w16cid:durableId="1742368177">
-    <w:abstractNumId w:val="26"/>
+    <w:abstractNumId w:val="28"/>
   </w:num>
   <w:num w:numId="26" w16cid:durableId="1094667249">
     <w:abstractNumId w:val="17"/>
   </w:num>
   <w:num w:numId="27" w16cid:durableId="482043983">
-    <w:abstractNumId w:val="21"/>
+    <w:abstractNumId w:val="23"/>
   </w:num>
   <w:num w:numId="28" w16cid:durableId="1536766945">
     <w:abstractNumId w:val="10"/>
+  </w:num>
+  <w:num w:numId="29" w16cid:durableId="350228072">
+    <w:abstractNumId w:val="22"/>
+  </w:num>
+  <w:num w:numId="30" w16cid:durableId="1962419265">
+    <w:abstractNumId w:val="20"/>
   </w:num>
 </w:numbering>
 </file>
@@ -4289,7 +4830,7 @@
   <w:style w:type="paragraph" w:default="1" w:styleId="Normal">
     <w:name w:val="Normal"/>
     <w:uiPriority w:val="6"/>
-    <w:rsid w:val="00E252CC"/>
+    <w:rsid w:val="00C276F5"/>
     <w:rPr>
       <w:szCs w:val="28"/>
       <w:lang w:val="nl-NL"/>
@@ -5159,6 +5700,342 @@
       <w:spacing w:after="100"/>
       <w:ind w:left="480"/>
     </w:pPr>
+  </w:style>
+  <w:style w:type="table" w:styleId="ListTable1Light-Accent2">
+    <w:name w:val="List Table 1 Light Accent 2"/>
+    <w:basedOn w:val="TableNormal"/>
+    <w:uiPriority w:val="46"/>
+    <w:rsid w:val="00534740"/>
+    <w:tblPr>
+      <w:tblStyleRowBandSize w:val="1"/>
+      <w:tblStyleColBandSize w:val="1"/>
+    </w:tblPr>
+    <w:tblStylePr w:type="firstRow">
+      <w:rPr>
+        <w:b/>
+        <w:bCs/>
+      </w:rPr>
+      <w:tblPr/>
+      <w:tcPr>
+        <w:tcBorders>
+          <w:bottom w:val="single" w:sz="4" w:space="0" w:color="E78A7D" w:themeColor="accent2" w:themeTint="99"/>
+        </w:tcBorders>
+      </w:tcPr>
+    </w:tblStylePr>
+    <w:tblStylePr w:type="lastRow">
+      <w:rPr>
+        <w:b/>
+        <w:bCs/>
+      </w:rPr>
+      <w:tblPr/>
+      <w:tcPr>
+        <w:tcBorders>
+          <w:top w:val="single" w:sz="4" w:space="0" w:color="E78A7D" w:themeColor="accent2" w:themeTint="99"/>
+        </w:tcBorders>
+      </w:tcPr>
+    </w:tblStylePr>
+    <w:tblStylePr w:type="firstCol">
+      <w:rPr>
+        <w:b/>
+        <w:bCs/>
+      </w:rPr>
+    </w:tblStylePr>
+    <w:tblStylePr w:type="lastCol">
+      <w:rPr>
+        <w:b/>
+        <w:bCs/>
+      </w:rPr>
+    </w:tblStylePr>
+    <w:tblStylePr w:type="band1Vert">
+      <w:tblPr/>
+      <w:tcPr>
+        <w:shd w:val="clear" w:color="auto" w:fill="F7D8D3" w:themeFill="accent2" w:themeFillTint="33"/>
+      </w:tcPr>
+    </w:tblStylePr>
+    <w:tblStylePr w:type="band1Horz">
+      <w:tblPr/>
+      <w:tcPr>
+        <w:shd w:val="clear" w:color="auto" w:fill="F7D8D3" w:themeFill="accent2" w:themeFillTint="33"/>
+      </w:tcPr>
+    </w:tblStylePr>
+  </w:style>
+  <w:style w:type="table" w:styleId="GridTable4-Accent2">
+    <w:name w:val="Grid Table 4 Accent 2"/>
+    <w:basedOn w:val="TableNormal"/>
+    <w:uiPriority w:val="49"/>
+    <w:rsid w:val="00534740"/>
+    <w:tblPr>
+      <w:tblStyleRowBandSize w:val="1"/>
+      <w:tblStyleColBandSize w:val="1"/>
+      <w:tblBorders>
+        <w:top w:val="single" w:sz="4" w:space="0" w:color="E78A7D" w:themeColor="accent2" w:themeTint="99"/>
+        <w:left w:val="single" w:sz="4" w:space="0" w:color="E78A7D" w:themeColor="accent2" w:themeTint="99"/>
+        <w:bottom w:val="single" w:sz="4" w:space="0" w:color="E78A7D" w:themeColor="accent2" w:themeTint="99"/>
+        <w:right w:val="single" w:sz="4" w:space="0" w:color="E78A7D" w:themeColor="accent2" w:themeTint="99"/>
+        <w:insideH w:val="single" w:sz="4" w:space="0" w:color="E78A7D" w:themeColor="accent2" w:themeTint="99"/>
+        <w:insideV w:val="single" w:sz="4" w:space="0" w:color="E78A7D" w:themeColor="accent2" w:themeTint="99"/>
+      </w:tblBorders>
+    </w:tblPr>
+    <w:tblStylePr w:type="firstRow">
+      <w:rPr>
+        <w:b/>
+        <w:bCs/>
+        <w:color w:val="FFFFFF" w:themeColor="background1"/>
+      </w:rPr>
+      <w:tblPr/>
+      <w:tcPr>
+        <w:tcBorders>
+          <w:top w:val="single" w:sz="4" w:space="0" w:color="D83D27" w:themeColor="accent2"/>
+          <w:left w:val="single" w:sz="4" w:space="0" w:color="D83D27" w:themeColor="accent2"/>
+          <w:bottom w:val="single" w:sz="4" w:space="0" w:color="D83D27" w:themeColor="accent2"/>
+          <w:right w:val="single" w:sz="4" w:space="0" w:color="D83D27" w:themeColor="accent2"/>
+          <w:insideH w:val="nil"/>
+          <w:insideV w:val="nil"/>
+        </w:tcBorders>
+        <w:shd w:val="clear" w:color="auto" w:fill="D83D27" w:themeFill="accent2"/>
+      </w:tcPr>
+    </w:tblStylePr>
+    <w:tblStylePr w:type="lastRow">
+      <w:rPr>
+        <w:b/>
+        <w:bCs/>
+      </w:rPr>
+      <w:tblPr/>
+      <w:tcPr>
+        <w:tcBorders>
+          <w:top w:val="double" w:sz="4" w:space="0" w:color="D83D27" w:themeColor="accent2"/>
+        </w:tcBorders>
+      </w:tcPr>
+    </w:tblStylePr>
+    <w:tblStylePr w:type="firstCol">
+      <w:rPr>
+        <w:b/>
+        <w:bCs/>
+      </w:rPr>
+    </w:tblStylePr>
+    <w:tblStylePr w:type="lastCol">
+      <w:rPr>
+        <w:b/>
+        <w:bCs/>
+      </w:rPr>
+    </w:tblStylePr>
+    <w:tblStylePr w:type="band1Vert">
+      <w:tblPr/>
+      <w:tcPr>
+        <w:shd w:val="clear" w:color="auto" w:fill="F7D8D3" w:themeFill="accent2" w:themeFillTint="33"/>
+      </w:tcPr>
+    </w:tblStylePr>
+    <w:tblStylePr w:type="band1Horz">
+      <w:tblPr/>
+      <w:tcPr>
+        <w:shd w:val="clear" w:color="auto" w:fill="F7D8D3" w:themeFill="accent2" w:themeFillTint="33"/>
+      </w:tcPr>
+    </w:tblStylePr>
+  </w:style>
+  <w:style w:type="table" w:styleId="GridTable2-Accent2">
+    <w:name w:val="Grid Table 2 Accent 2"/>
+    <w:basedOn w:val="TableNormal"/>
+    <w:uiPriority w:val="47"/>
+    <w:rsid w:val="00C276F5"/>
+    <w:tblPr>
+      <w:tblStyleRowBandSize w:val="1"/>
+      <w:tblStyleColBandSize w:val="1"/>
+      <w:tblBorders>
+        <w:top w:val="single" w:sz="2" w:space="0" w:color="E78A7D" w:themeColor="accent2" w:themeTint="99"/>
+        <w:bottom w:val="single" w:sz="2" w:space="0" w:color="E78A7D" w:themeColor="accent2" w:themeTint="99"/>
+        <w:insideH w:val="single" w:sz="2" w:space="0" w:color="E78A7D" w:themeColor="accent2" w:themeTint="99"/>
+        <w:insideV w:val="single" w:sz="2" w:space="0" w:color="E78A7D" w:themeColor="accent2" w:themeTint="99"/>
+      </w:tblBorders>
+    </w:tblPr>
+    <w:tblStylePr w:type="firstRow">
+      <w:rPr>
+        <w:b/>
+        <w:bCs/>
+      </w:rPr>
+      <w:tblPr/>
+      <w:tcPr>
+        <w:tcBorders>
+          <w:top w:val="nil"/>
+          <w:bottom w:val="single" w:sz="12" w:space="0" w:color="E78A7D" w:themeColor="accent2" w:themeTint="99"/>
+          <w:insideH w:val="nil"/>
+          <w:insideV w:val="nil"/>
+        </w:tcBorders>
+        <w:shd w:val="clear" w:color="auto" w:fill="FFFFFF" w:themeFill="background1"/>
+      </w:tcPr>
+    </w:tblStylePr>
+    <w:tblStylePr w:type="lastRow">
+      <w:rPr>
+        <w:b/>
+        <w:bCs/>
+      </w:rPr>
+      <w:tblPr/>
+      <w:tcPr>
+        <w:tcBorders>
+          <w:top w:val="double" w:sz="2" w:space="0" w:color="E78A7D" w:themeColor="accent2" w:themeTint="99"/>
+          <w:bottom w:val="nil"/>
+          <w:insideH w:val="nil"/>
+          <w:insideV w:val="nil"/>
+        </w:tcBorders>
+        <w:shd w:val="clear" w:color="auto" w:fill="FFFFFF" w:themeFill="background1"/>
+      </w:tcPr>
+    </w:tblStylePr>
+    <w:tblStylePr w:type="firstCol">
+      <w:rPr>
+        <w:b/>
+        <w:bCs/>
+      </w:rPr>
+    </w:tblStylePr>
+    <w:tblStylePr w:type="lastCol">
+      <w:rPr>
+        <w:b/>
+        <w:bCs/>
+      </w:rPr>
+    </w:tblStylePr>
+    <w:tblStylePr w:type="band1Vert">
+      <w:tblPr/>
+      <w:tcPr>
+        <w:shd w:val="clear" w:color="auto" w:fill="F7D8D3" w:themeFill="accent2" w:themeFillTint="33"/>
+      </w:tcPr>
+    </w:tblStylePr>
+    <w:tblStylePr w:type="band1Horz">
+      <w:tblPr/>
+      <w:tcPr>
+        <w:shd w:val="clear" w:color="auto" w:fill="F7D8D3" w:themeFill="accent2" w:themeFillTint="33"/>
+      </w:tcPr>
+    </w:tblStylePr>
+  </w:style>
+  <w:style w:type="table" w:styleId="GridTable3-Accent2">
+    <w:name w:val="Grid Table 3 Accent 2"/>
+    <w:basedOn w:val="TableNormal"/>
+    <w:uiPriority w:val="48"/>
+    <w:rsid w:val="00C276F5"/>
+    <w:tblPr>
+      <w:tblStyleRowBandSize w:val="1"/>
+      <w:tblStyleColBandSize w:val="1"/>
+      <w:tblBorders>
+        <w:top w:val="single" w:sz="4" w:space="0" w:color="E78A7D" w:themeColor="accent2" w:themeTint="99"/>
+        <w:left w:val="single" w:sz="4" w:space="0" w:color="E78A7D" w:themeColor="accent2" w:themeTint="99"/>
+        <w:bottom w:val="single" w:sz="4" w:space="0" w:color="E78A7D" w:themeColor="accent2" w:themeTint="99"/>
+        <w:right w:val="single" w:sz="4" w:space="0" w:color="E78A7D" w:themeColor="accent2" w:themeTint="99"/>
+        <w:insideH w:val="single" w:sz="4" w:space="0" w:color="E78A7D" w:themeColor="accent2" w:themeTint="99"/>
+        <w:insideV w:val="single" w:sz="4" w:space="0" w:color="E78A7D" w:themeColor="accent2" w:themeTint="99"/>
+      </w:tblBorders>
+    </w:tblPr>
+    <w:tblStylePr w:type="firstRow">
+      <w:rPr>
+        <w:b/>
+        <w:bCs/>
+      </w:rPr>
+      <w:tblPr/>
+      <w:tcPr>
+        <w:tcBorders>
+          <w:top w:val="nil"/>
+          <w:left w:val="nil"/>
+          <w:right w:val="nil"/>
+          <w:insideH w:val="nil"/>
+          <w:insideV w:val="nil"/>
+        </w:tcBorders>
+        <w:shd w:val="clear" w:color="auto" w:fill="FFFFFF" w:themeFill="background1"/>
+      </w:tcPr>
+    </w:tblStylePr>
+    <w:tblStylePr w:type="lastRow">
+      <w:rPr>
+        <w:b/>
+        <w:bCs/>
+      </w:rPr>
+      <w:tblPr/>
+      <w:tcPr>
+        <w:tcBorders>
+          <w:left w:val="nil"/>
+          <w:bottom w:val="nil"/>
+          <w:right w:val="nil"/>
+          <w:insideH w:val="nil"/>
+          <w:insideV w:val="nil"/>
+        </w:tcBorders>
+        <w:shd w:val="clear" w:color="auto" w:fill="FFFFFF" w:themeFill="background1"/>
+      </w:tcPr>
+    </w:tblStylePr>
+    <w:tblStylePr w:type="firstCol">
+      <w:pPr>
+        <w:jc w:val="right"/>
+      </w:pPr>
+      <w:rPr>
+        <w:i/>
+        <w:iCs/>
+      </w:rPr>
+      <w:tblPr/>
+      <w:tcPr>
+        <w:tcBorders>
+          <w:top w:val="nil"/>
+          <w:left w:val="nil"/>
+          <w:bottom w:val="nil"/>
+          <w:insideH w:val="nil"/>
+          <w:insideV w:val="nil"/>
+        </w:tcBorders>
+        <w:shd w:val="clear" w:color="auto" w:fill="FFFFFF" w:themeFill="background1"/>
+      </w:tcPr>
+    </w:tblStylePr>
+    <w:tblStylePr w:type="lastCol">
+      <w:rPr>
+        <w:i/>
+        <w:iCs/>
+      </w:rPr>
+      <w:tblPr/>
+      <w:tcPr>
+        <w:tcBorders>
+          <w:top w:val="nil"/>
+          <w:bottom w:val="nil"/>
+          <w:right w:val="nil"/>
+          <w:insideH w:val="nil"/>
+          <w:insideV w:val="nil"/>
+        </w:tcBorders>
+        <w:shd w:val="clear" w:color="auto" w:fill="FFFFFF" w:themeFill="background1"/>
+      </w:tcPr>
+    </w:tblStylePr>
+    <w:tblStylePr w:type="band1Vert">
+      <w:tblPr/>
+      <w:tcPr>
+        <w:shd w:val="clear" w:color="auto" w:fill="F7D8D3" w:themeFill="accent2" w:themeFillTint="33"/>
+      </w:tcPr>
+    </w:tblStylePr>
+    <w:tblStylePr w:type="band1Horz">
+      <w:tblPr/>
+      <w:tcPr>
+        <w:shd w:val="clear" w:color="auto" w:fill="F7D8D3" w:themeFill="accent2" w:themeFillTint="33"/>
+      </w:tcPr>
+    </w:tblStylePr>
+    <w:tblStylePr w:type="neCell">
+      <w:tblPr/>
+      <w:tcPr>
+        <w:tcBorders>
+          <w:bottom w:val="single" w:sz="4" w:space="0" w:color="E78A7D" w:themeColor="accent2" w:themeTint="99"/>
+        </w:tcBorders>
+      </w:tcPr>
+    </w:tblStylePr>
+    <w:tblStylePr w:type="nwCell">
+      <w:tblPr/>
+      <w:tcPr>
+        <w:tcBorders>
+          <w:bottom w:val="single" w:sz="4" w:space="0" w:color="E78A7D" w:themeColor="accent2" w:themeTint="99"/>
+        </w:tcBorders>
+      </w:tcPr>
+    </w:tblStylePr>
+    <w:tblStylePr w:type="seCell">
+      <w:tblPr/>
+      <w:tcPr>
+        <w:tcBorders>
+          <w:top w:val="single" w:sz="4" w:space="0" w:color="E78A7D" w:themeColor="accent2" w:themeTint="99"/>
+        </w:tcBorders>
+      </w:tcPr>
+    </w:tblStylePr>
+    <w:tblStylePr w:type="swCell">
+      <w:tblPr/>
+      <w:tcPr>
+        <w:tcBorders>
+          <w:top w:val="single" w:sz="4" w:space="0" w:color="E78A7D" w:themeColor="accent2" w:themeTint="99"/>
+        </w:tcBorders>
+      </w:tcPr>
+    </w:tblStylePr>
   </w:style>
 </w:styles>
 </file>
@@ -6306,19 +7183,15 @@
 </file>
 
 <file path=customXml/item1.xml><?xml version="1.0" encoding="utf-8"?>
-<b:Sources xmlns:b="http://schemas.openxmlformats.org/officeDocument/2006/bibliography" xmlns="http://schemas.openxmlformats.org/officeDocument/2006/bibliography" SelectedStyle="\APASixthEditionOfficeOnline.xsl" StyleName="APA" Version="6"/>
+<?mso-contentType ?>
+<FormTemplates xmlns="http://schemas.microsoft.com/sharepoint/v3/contenttype/forms">
+  <Display>DocumentLibraryForm</Display>
+  <Edit>DocumentLibraryForm</Edit>
+  <New>DocumentLibraryForm</New>
+</FormTemplates>
 </file>
 
 <file path=customXml/item2.xml><?xml version="1.0" encoding="utf-8"?>
-<p:properties xmlns:p="http://schemas.microsoft.com/office/2006/metadata/properties" xmlns:xsi="http://www.w3.org/2001/XMLSchema-instance" xmlns:pc="http://schemas.microsoft.com/office/infopath/2007/PartnerControls">
-  <documentManagement>
-    <Status xmlns="71af3243-3dd4-4a8d-8c0d-dd76da1f02a5">Not started</Status>
-    <MediaServiceKeyPoints xmlns="71af3243-3dd4-4a8d-8c0d-dd76da1f02a5" xsi:nil="true"/>
-  </documentManagement>
-</p:properties>
-</file>
-
-<file path=customXml/item3.xml><?xml version="1.0" encoding="utf-8"?>
 <ct:contentTypeSchema xmlns:ct="http://schemas.microsoft.com/office/2006/metadata/contentType" xmlns:ma="http://schemas.microsoft.com/office/2006/metadata/properties/metaAttributes" ct:_="" ma:_="" ma:contentTypeName="Document" ma:contentTypeID="0x01010079F111ED35F8CC479449609E8A0923A6" ma:contentTypeVersion="12" ma:contentTypeDescription="Create a new document." ma:contentTypeScope="" ma:versionID="426e97fa315356fffbdcd9876fe988c2">
   <xsd:schema xmlns:xsd="http://www.w3.org/2001/XMLSchema" xmlns:xs="http://www.w3.org/2001/XMLSchema" xmlns:p="http://schemas.microsoft.com/office/2006/metadata/properties" xmlns:ns2="71af3243-3dd4-4a8d-8c0d-dd76da1f02a5" xmlns:ns3="16c05727-aa75-4e4a-9b5f-8a80a1165891" targetNamespace="http://schemas.microsoft.com/office/2006/metadata/properties" ma:root="true" ma:fieldsID="14b8f0def80e6d70ce3def20c90759ae" ns2:_="" ns3:_="">
     <xsd:import namespace="71af3243-3dd4-4a8d-8c0d-dd76da1f02a5"/>
@@ -6539,34 +7412,28 @@
 </ct:contentTypeSchema>
 </file>
 
+<file path=customXml/item3.xml><?xml version="1.0" encoding="utf-8"?>
+<p:properties xmlns:p="http://schemas.microsoft.com/office/2006/metadata/properties" xmlns:xsi="http://www.w3.org/2001/XMLSchema-instance" xmlns:pc="http://schemas.microsoft.com/office/infopath/2007/PartnerControls">
+  <documentManagement>
+    <Status xmlns="71af3243-3dd4-4a8d-8c0d-dd76da1f02a5">Not started</Status>
+    <MediaServiceKeyPoints xmlns="71af3243-3dd4-4a8d-8c0d-dd76da1f02a5" xsi:nil="true"/>
+  </documentManagement>
+</p:properties>
+</file>
+
 <file path=customXml/item4.xml><?xml version="1.0" encoding="utf-8"?>
-<?mso-contentType ?>
-<FormTemplates xmlns="http://schemas.microsoft.com/sharepoint/v3/contenttype/forms">
-  <Display>DocumentLibraryForm</Display>
-  <Edit>DocumentLibraryForm</Edit>
-  <New>DocumentLibraryForm</New>
-</FormTemplates>
+<b:Sources xmlns:b="http://schemas.openxmlformats.org/officeDocument/2006/bibliography" xmlns="http://schemas.openxmlformats.org/officeDocument/2006/bibliography" SelectedStyle="\APASixthEditionOfficeOnline.xsl" StyleName="APA" Version="6"/>
 </file>
 
 <file path=customXml/itemProps1.xml><?xml version="1.0" encoding="utf-8"?>
-<ds:datastoreItem xmlns:ds="http://schemas.openxmlformats.org/officeDocument/2006/customXml" ds:itemID="{CF898487-C0BE-4FB3-A522-14AE623CD08B}">
+<ds:datastoreItem xmlns:ds="http://schemas.openxmlformats.org/officeDocument/2006/customXml" ds:itemID="{F513D18B-2C73-4B92-9BB0-09733199523D}">
   <ds:schemaRefs>
-    <ds:schemaRef ds:uri="http://schemas.openxmlformats.org/officeDocument/2006/bibliography"/>
+    <ds:schemaRef ds:uri="http://schemas.microsoft.com/sharepoint/v3/contenttype/forms"/>
   </ds:schemaRefs>
 </ds:datastoreItem>
 </file>
 
 <file path=customXml/itemProps2.xml><?xml version="1.0" encoding="utf-8"?>
-<ds:datastoreItem xmlns:ds="http://schemas.openxmlformats.org/officeDocument/2006/customXml" ds:itemID="{8F3AB56E-E1EB-4234-B256-5A748EBCB684}">
-  <ds:schemaRefs>
-    <ds:schemaRef ds:uri="http://schemas.microsoft.com/office/2006/metadata/properties"/>
-    <ds:schemaRef ds:uri="http://schemas.microsoft.com/office/infopath/2007/PartnerControls"/>
-    <ds:schemaRef ds:uri="71af3243-3dd4-4a8d-8c0d-dd76da1f02a5"/>
-  </ds:schemaRefs>
-</ds:datastoreItem>
-</file>
-
-<file path=customXml/itemProps3.xml><?xml version="1.0" encoding="utf-8"?>
 <ds:datastoreItem xmlns:ds="http://schemas.openxmlformats.org/officeDocument/2006/customXml" ds:itemID="{8E847A3D-948F-480B-B7E9-4639E8A12154}">
   <ds:schemaRefs>
     <ds:schemaRef ds:uri="http://schemas.microsoft.com/office/2006/metadata/contentType"/>
@@ -6585,10 +7452,20 @@
 </ds:datastoreItem>
 </file>
 
+<file path=customXml/itemProps3.xml><?xml version="1.0" encoding="utf-8"?>
+<ds:datastoreItem xmlns:ds="http://schemas.openxmlformats.org/officeDocument/2006/customXml" ds:itemID="{8F3AB56E-E1EB-4234-B256-5A748EBCB684}">
+  <ds:schemaRefs>
+    <ds:schemaRef ds:uri="http://schemas.microsoft.com/office/2006/metadata/properties"/>
+    <ds:schemaRef ds:uri="http://schemas.microsoft.com/office/infopath/2007/PartnerControls"/>
+    <ds:schemaRef ds:uri="71af3243-3dd4-4a8d-8c0d-dd76da1f02a5"/>
+  </ds:schemaRefs>
+</ds:datastoreItem>
+</file>
+
 <file path=customXml/itemProps4.xml><?xml version="1.0" encoding="utf-8"?>
-<ds:datastoreItem xmlns:ds="http://schemas.openxmlformats.org/officeDocument/2006/customXml" ds:itemID="{F513D18B-2C73-4B92-9BB0-09733199523D}">
+<ds:datastoreItem xmlns:ds="http://schemas.openxmlformats.org/officeDocument/2006/customXml" ds:itemID="{CF898487-C0BE-4FB3-A522-14AE623CD08B}">
   <ds:schemaRefs>
-    <ds:schemaRef ds:uri="http://schemas.microsoft.com/sharepoint/v3/contenttype/forms"/>
+    <ds:schemaRef ds:uri="http://schemas.openxmlformats.org/officeDocument/2006/bibliography"/>
   </ds:schemaRefs>
 </ds:datastoreItem>
 </file>
</xml_diff>